<commit_message>
some err in Strategy pattern fixed
</commit_message>
<xml_diff>
--- a/Design Patterns Strategy Pattern in TypeScript/перевод Design Patterns_ Strategy Pattern in TypeScript.docx
+++ b/Design Patterns Strategy Pattern in TypeScript/перевод Design Patterns_ Strategy Pattern in TypeScript.docx
@@ -13,7 +13,98 @@
         <w:t>паттерн</w:t>
       </w:r>
       <w:r>
-        <w:t xml:space="preserve"> </w:t>
+        <w:t xml:space="preserve"> Стратегия в </w:t>
+      </w:r>
+      <w:proofErr w:type="spellStart"/>
+      <w:r>
+        <w:t>TypeScript</w:t>
+      </w:r>
+      <w:proofErr w:type="spellEnd"/>
+    </w:p>
+    <w:p>
+      <w:r>
+        <w:t xml:space="preserve">Как использовать и реализовать </w:t>
+      </w:r>
+      <w:r>
+        <w:t>паттерн</w:t>
+      </w:r>
+      <w:r>
+        <w:t xml:space="preserve"> Стратегия в </w:t>
+      </w:r>
+      <w:proofErr w:type="spellStart"/>
+      <w:r>
+        <w:t>TypeScript</w:t>
+      </w:r>
+      <w:proofErr w:type="spellEnd"/>
+      <w:r>
+        <w:t xml:space="preserve"> для решения реальных проблем в веб-проектах.</w:t>
+      </w:r>
+    </w:p>
+    <w:p/>
+    <w:p>
+      <w:r>
+        <w:t>Добро пожаловать в серию «</w:t>
+      </w:r>
+      <w:r>
+        <w:t>Паттерн</w:t>
+      </w:r>
+      <w:r>
+        <w:t xml:space="preserve">ы проектирования в </w:t>
+      </w:r>
+      <w:proofErr w:type="spellStart"/>
+      <w:r>
+        <w:t>TypeScript</w:t>
+      </w:r>
+      <w:proofErr w:type="spellEnd"/>
+      <w:r>
+        <w:t xml:space="preserve">», в которой </w:t>
+      </w:r>
+      <w:r>
+        <w:t xml:space="preserve">будут </w:t>
+      </w:r>
+      <w:r>
+        <w:t>представлен</w:t>
+      </w:r>
+      <w:r>
+        <w:t xml:space="preserve"> ряд</w:t>
+      </w:r>
+      <w:r>
+        <w:t xml:space="preserve"> полезны</w:t>
+      </w:r>
+      <w:r>
+        <w:t>х</w:t>
+      </w:r>
+      <w:r>
+        <w:t xml:space="preserve"> </w:t>
+      </w:r>
+      <w:r>
+        <w:t>паттернов</w:t>
+      </w:r>
+      <w:r>
+        <w:t xml:space="preserve"> проектирования в веб-разработке с использованием </w:t>
+      </w:r>
+      <w:proofErr w:type="spellStart"/>
+      <w:r>
+        <w:t>TypeScript</w:t>
+      </w:r>
+      <w:proofErr w:type="spellEnd"/>
+      <w:r>
+        <w:t>.</w:t>
+      </w:r>
+    </w:p>
+    <w:p/>
+    <w:p>
+      <w:r>
+        <w:t>Вот ссылки на опубликованные статьи</w:t>
+      </w:r>
+      <w:r>
+        <w:t>:</w:t>
+      </w:r>
+    </w:p>
+    <w:p/>
+    <w:p>
+      <w:r>
+        <w:t xml:space="preserve">Паттерн </w:t>
       </w:r>
       <w:r>
         <w:t>Стратегия</w:t>
@@ -29,16 +120,13 @@
     </w:p>
     <w:p>
       <w:r>
-        <w:t xml:space="preserve">Как использовать и реализовать </w:t>
-      </w:r>
-      <w:r>
-        <w:t>паттерн</w:t>
-      </w:r>
-      <w:r>
-        <w:t xml:space="preserve"> </w:t>
-      </w:r>
-      <w:r>
-        <w:t>Стратегия</w:t>
+        <w:t>Паттерн</w:t>
+      </w:r>
+      <w:r>
+        <w:t xml:space="preserve"> </w:t>
+      </w:r>
+      <w:r>
+        <w:t>Цепочка Обязанностей</w:t>
       </w:r>
       <w:r>
         <w:t xml:space="preserve"> в </w:t>
@@ -48,58 +136,143 @@
         <w:t>TypeScript</w:t>
       </w:r>
       <w:proofErr w:type="spellEnd"/>
-      <w:r>
-        <w:t xml:space="preserve"> для решения реальных проблем в веб-проектах.</w:t>
-      </w:r>
-    </w:p>
-    <w:p/>
-    <w:p>
-      <w:r>
-        <w:t>Добро пожаловать в серию «</w:t>
-      </w:r>
+    </w:p>
+    <w:p>
       <w:r>
         <w:t>Паттерн</w:t>
       </w:r>
       <w:r>
-        <w:t xml:space="preserve">ы проектирования в </w:t>
+        <w:t xml:space="preserve"> </w:t>
+      </w:r>
+      <w:r>
+        <w:t>Наблюдатель</w:t>
+      </w:r>
+      <w:r>
+        <w:t xml:space="preserve"> в </w:t>
       </w:r>
       <w:proofErr w:type="spellStart"/>
       <w:r>
         <w:t>TypeScript</w:t>
       </w:r>
       <w:proofErr w:type="spellEnd"/>
-      <w:r>
-        <w:t xml:space="preserve">», в которой </w:t>
-      </w:r>
-      <w:r>
-        <w:t xml:space="preserve">будут </w:t>
-      </w:r>
-      <w:r>
-        <w:t>представлен</w:t>
-      </w:r>
-      <w:r>
-        <w:t xml:space="preserve"> ряд</w:t>
-      </w:r>
-      <w:r>
-        <w:t xml:space="preserve"> полезны</w:t>
-      </w:r>
-      <w:r>
-        <w:t>х</w:t>
-      </w:r>
-      <w:r>
-        <w:t xml:space="preserve"> </w:t>
-      </w:r>
-      <w:r>
-        <w:t>паттернов</w:t>
-      </w:r>
-      <w:r>
-        <w:t xml:space="preserve"> проектирования в веб-разработке с использованием </w:t>
+    </w:p>
+    <w:p>
+      <w:r>
+        <w:t>Паттерн</w:t>
+      </w:r>
+      <w:r>
+        <w:t xml:space="preserve"> </w:t>
+      </w:r>
+      <w:r>
+        <w:t>Шаблонного метода</w:t>
+      </w:r>
+      <w:r>
+        <w:t xml:space="preserve"> в </w:t>
       </w:r>
       <w:proofErr w:type="spellStart"/>
       <w:r>
         <w:t>TypeScript</w:t>
       </w:r>
       <w:proofErr w:type="spellEnd"/>
+    </w:p>
+    <w:p>
+      <w:r>
+        <w:t>Паттерн</w:t>
+      </w:r>
+      <w:r>
+        <w:t xml:space="preserve"> </w:t>
+      </w:r>
+      <w:r>
+        <w:t>Адаптер</w:t>
+      </w:r>
+      <w:r>
+        <w:t xml:space="preserve"> в </w:t>
+      </w:r>
+      <w:proofErr w:type="spellStart"/>
+      <w:r>
+        <w:t>TypeScript</w:t>
+      </w:r>
+      <w:proofErr w:type="spellEnd"/>
+    </w:p>
+    <w:p>
+      <w:r>
+        <w:t>Паттерн</w:t>
+      </w:r>
+      <w:r>
+        <w:t xml:space="preserve"> </w:t>
+      </w:r>
+      <w:r>
+        <w:t>Фабричного метода</w:t>
+      </w:r>
+      <w:r>
+        <w:t xml:space="preserve"> в </w:t>
+      </w:r>
+      <w:proofErr w:type="spellStart"/>
+      <w:r>
+        <w:t>TypeScript</w:t>
+      </w:r>
+      <w:proofErr w:type="spellEnd"/>
+    </w:p>
+    <w:p>
+      <w:r>
+        <w:t>Паттерн Абстрактной фабрики</w:t>
+      </w:r>
+      <w:r>
+        <w:t xml:space="preserve"> в </w:t>
+      </w:r>
+      <w:proofErr w:type="spellStart"/>
+      <w:r>
+        <w:t>TypeScript</w:t>
+      </w:r>
+      <w:proofErr w:type="spellEnd"/>
+    </w:p>
+    <w:p>
+      <w:r>
+        <w:t>Паттерн</w:t>
+      </w:r>
+      <w:r>
+        <w:t xml:space="preserve">ы проектирования очень важны для веб-разработчиков, </w:t>
+      </w:r>
+      <w:r>
+        <w:t>которые освоив паттерны становятся способными улучшить качество написания кода.</w:t>
+      </w:r>
+      <w:r>
+        <w:t xml:space="preserve"> В этой статье я буду использовать </w:t>
+      </w:r>
+      <w:proofErr w:type="spellStart"/>
+      <w:r>
+        <w:t>TypeScript</w:t>
+      </w:r>
+      <w:proofErr w:type="spellEnd"/>
+      <w:r>
+        <w:t xml:space="preserve">, чтобы </w:t>
+      </w:r>
+      <w:r>
+        <w:t>рассказать о паттерне Стратегия.</w:t>
+      </w:r>
+    </w:p>
+    <w:p/>
+    <w:p>
+      <w:r>
+        <w:t xml:space="preserve">Важным функционалом веб-приложений является регистрация и вход в систему. Для регистрации в веб приложении наиболее распространенным способом является </w:t>
+      </w:r>
+      <w:r>
+        <w:t xml:space="preserve">использование учетной записи/пароля, электронной почты или </w:t>
+      </w:r>
+      <w:r>
+        <w:t xml:space="preserve">номера </w:t>
+      </w:r>
+      <w:r>
+        <w:t>мобильного телефона.</w:t>
+      </w:r>
+    </w:p>
+    <w:p>
+      <w:r>
+        <w:t xml:space="preserve">Регистрация и вход в систему являются важными функциями веб-приложений. При регистрации веб-приложения более распространенным способом регистрации является использование учетной записи/пароля, электронной почты или мобильного телефона. </w:t>
+      </w:r>
+      <w:r>
+        <w:t>И после успешной регистрации пользователь может использовать соответствующий метод для входа (аутентификации)</w:t>
+      </w:r>
       <w:r>
         <w:t>.</w:t>
       </w:r>
@@ -107,213 +280,13 @@
     <w:p/>
     <w:p>
       <w:r>
-        <w:t>Вот ссылки на опубликованные статьи</w:t>
-      </w:r>
-      <w:r>
-        <w:t>:</w:t>
-      </w:r>
-    </w:p>
-    <w:p/>
-    <w:p>
-      <w:r>
-        <w:t xml:space="preserve">Паттерн </w:t>
-      </w:r>
-      <w:r>
-        <w:t>Стратегия</w:t>
-      </w:r>
-      <w:r>
-        <w:t xml:space="preserve"> в </w:t>
-      </w:r>
-      <w:proofErr w:type="spellStart"/>
-      <w:r>
-        <w:t>TypeScript</w:t>
-      </w:r>
-      <w:proofErr w:type="spellEnd"/>
-    </w:p>
-    <w:p>
-      <w:r>
-        <w:t>Паттерн</w:t>
-      </w:r>
-      <w:r>
-        <w:t xml:space="preserve"> </w:t>
-      </w:r>
-      <w:r>
-        <w:t>Цепочка Обязанностей</w:t>
-      </w:r>
-      <w:r>
-        <w:t xml:space="preserve"> в </w:t>
-      </w:r>
-      <w:proofErr w:type="spellStart"/>
-      <w:r>
-        <w:t>TypeScript</w:t>
-      </w:r>
-      <w:proofErr w:type="spellEnd"/>
-    </w:p>
-    <w:p>
-      <w:r>
-        <w:t>Паттерн</w:t>
-      </w:r>
-      <w:r>
-        <w:t xml:space="preserve"> </w:t>
-      </w:r>
-      <w:r>
-        <w:t>Наблюдатель</w:t>
-      </w:r>
-      <w:r>
-        <w:t xml:space="preserve"> в </w:t>
-      </w:r>
-      <w:proofErr w:type="spellStart"/>
-      <w:r>
-        <w:t>TypeScript</w:t>
-      </w:r>
-      <w:proofErr w:type="spellEnd"/>
-    </w:p>
-    <w:p>
-      <w:r>
-        <w:t>Паттерн</w:t>
-      </w:r>
-      <w:r>
-        <w:t xml:space="preserve"> </w:t>
-      </w:r>
-      <w:r>
-        <w:t>Шаблонного метода</w:t>
-      </w:r>
-      <w:r>
-        <w:t xml:space="preserve"> в </w:t>
-      </w:r>
-      <w:proofErr w:type="spellStart"/>
-      <w:r>
-        <w:t>TypeScript</w:t>
-      </w:r>
-      <w:proofErr w:type="spellEnd"/>
-    </w:p>
-    <w:p>
-      <w:r>
-        <w:t>Паттерн</w:t>
-      </w:r>
-      <w:r>
-        <w:t xml:space="preserve"> </w:t>
-      </w:r>
-      <w:r>
-        <w:t>Адаптер</w:t>
-      </w:r>
-      <w:r>
-        <w:t xml:space="preserve"> в </w:t>
-      </w:r>
-      <w:proofErr w:type="spellStart"/>
-      <w:r>
-        <w:t>TypeScript</w:t>
-      </w:r>
-      <w:proofErr w:type="spellEnd"/>
-    </w:p>
-    <w:p>
-      <w:r>
-        <w:t>Паттерн</w:t>
-      </w:r>
-      <w:r>
-        <w:t xml:space="preserve"> </w:t>
-      </w:r>
-      <w:r>
-        <w:t>Фабричного метода</w:t>
-      </w:r>
-      <w:r>
-        <w:t xml:space="preserve"> в </w:t>
-      </w:r>
-      <w:proofErr w:type="spellStart"/>
-      <w:r>
-        <w:t>TypeScript</w:t>
-      </w:r>
-      <w:proofErr w:type="spellEnd"/>
-    </w:p>
-    <w:p>
-      <w:r>
-        <w:t>Паттерн Абстрактной фабрики</w:t>
-      </w:r>
-      <w:r>
-        <w:t xml:space="preserve"> в </w:t>
-      </w:r>
-      <w:proofErr w:type="spellStart"/>
-      <w:r>
-        <w:t>TypeScript</w:t>
-      </w:r>
-      <w:proofErr w:type="spellEnd"/>
-    </w:p>
-    <w:p>
-      <w:r>
-        <w:t>Паттерн</w:t>
-      </w:r>
-      <w:r>
-        <w:t xml:space="preserve">ы проектирования очень важны для веб-разработчиков, </w:t>
-      </w:r>
-      <w:r>
-        <w:t>которые освоив паттерны становятся способными улучшить качество написания кода.</w:t>
-      </w:r>
-      <w:r>
-        <w:t xml:space="preserve"> В этой статье я буду использовать </w:t>
-      </w:r>
-      <w:proofErr w:type="spellStart"/>
-      <w:r>
-        <w:t>TypeScript</w:t>
-      </w:r>
-      <w:proofErr w:type="spellEnd"/>
-      <w:r>
-        <w:t xml:space="preserve">, чтобы </w:t>
-      </w:r>
-      <w:r>
-        <w:t>рассказать о паттерне Стратегия.</w:t>
-      </w:r>
-    </w:p>
-    <w:p/>
-    <w:p>
-      <w:r>
-        <w:t xml:space="preserve">Важным функционалом веб-приложений является регистрация и вход в систему. Для регистрации в веб приложении наиболее распространенным способом является </w:t>
-      </w:r>
-      <w:r>
-        <w:t xml:space="preserve">использование учетной записи/пароля, электронной почты или </w:t>
-      </w:r>
-      <w:r>
-        <w:t xml:space="preserve">номера </w:t>
-      </w:r>
-      <w:r>
-        <w:t>мобильного телефона.</w:t>
-      </w:r>
-    </w:p>
-    <w:p>
-      <w:r>
-        <w:t xml:space="preserve">Регистрация и вход в систему являются важными функциями веб-приложений. При регистрации веб-приложения более распространенным способом регистрации является использование учетной записи/пароля, электронной почты или мобильного телефона. </w:t>
-      </w:r>
-      <w:r>
-        <w:t xml:space="preserve">И после успешной регистрации пользователь может использовать </w:t>
-      </w:r>
-      <w:r>
-        <w:t>соответствующий метод для входа</w:t>
-      </w:r>
-      <w:r>
-        <w:t xml:space="preserve"> (аутентификации)</w:t>
-      </w:r>
-      <w:r>
-        <w:t>.</w:t>
-      </w:r>
-    </w:p>
-    <w:p/>
-    <w:p>
-      <w:r>
         <w:t>Иногда веб -приложение</w:t>
       </w:r>
       <w:r>
         <w:t xml:space="preserve"> </w:t>
       </w:r>
       <w:r>
-        <w:t xml:space="preserve">может </w:t>
-      </w:r>
-      <w:r>
-        <w:t>поддерживать другие методы входа</w:t>
-      </w:r>
-      <w:r>
-        <w:t xml:space="preserve">, например, </w:t>
-      </w:r>
-      <w:r>
-        <w:t xml:space="preserve">в дополнение к методу входа по электронной почте, страница входа на </w:t>
+        <w:t xml:space="preserve">может поддерживать другие методы входа, например, в дополнение к методу входа по электронной почте, страница входа на </w:t>
       </w:r>
       <w:proofErr w:type="spellStart"/>
       <w:r>
@@ -546,13 +519,7 @@
         <w:rPr>
           <w:lang w:val="en-US"/>
         </w:rPr>
-        <w:t xml:space="preserve"> </w:t>
-      </w:r>
-      <w:r>
-        <w:rPr>
-          <w:lang w:val="en-US"/>
-        </w:rPr>
-        <w:t>Strategy</w:t>
+        <w:t xml:space="preserve"> Strategy</w:t>
       </w:r>
       <w:r>
         <w:rPr>
@@ -664,14 +631,9 @@
       <w:r>
         <w:t xml:space="preserve"> </w:t>
       </w:r>
-      <w:proofErr w:type="spellStart"/>
-      <w:r>
-        <w:t>показан</w:t>
-      </w:r>
-      <w:r>
-        <w:t>ый</w:t>
-      </w:r>
-      <w:proofErr w:type="spellEnd"/>
+      <w:r>
+        <w:t>показанный</w:t>
+      </w:r>
       <w:r>
         <w:t xml:space="preserve"> </w:t>
       </w:r>
@@ -756,10 +718,7 @@
         <w:t>Этот модуль очень мощный и в настоящее время поддерживает до 538 стратегий</w:t>
       </w:r>
       <w:r>
-        <w:t xml:space="preserve"> </w:t>
-      </w:r>
-      <w:r>
-        <w:t>аутентификации</w:t>
+        <w:t xml:space="preserve"> аутентификации</w:t>
       </w:r>
       <w:r>
         <w:t>:</w:t>
@@ -819,6 +778,7 @@
       </w:r>
     </w:p>
     <w:p>
+      <w:bookmarkStart w:id="0" w:name="_GoBack"/>
       <w:r>
         <w:t xml:space="preserve">Если у вас есть какие-либо вопросы, пожалуйста, </w:t>
       </w:r>
@@ -828,56 +788,55 @@
       <w:r>
         <w:t xml:space="preserve"> мне</w:t>
       </w:r>
-      <w:bookmarkStart w:id="0" w:name="_GoBack"/>
+      <w:r>
+        <w:t xml:space="preserve">. </w:t>
+      </w:r>
+      <w:r>
+        <w:t>В дальнейшем</w:t>
+      </w:r>
+      <w:r>
+        <w:t xml:space="preserve"> я продолжу знакомить вас с другими </w:t>
+      </w:r>
+      <w:r>
+        <w:t>паттерн</w:t>
+      </w:r>
+      <w:r>
+        <w:t xml:space="preserve">ами, </w:t>
+      </w:r>
+      <w:proofErr w:type="gramStart"/>
+      <w:r>
+        <w:t>и</w:t>
+      </w:r>
+      <w:proofErr w:type="gramEnd"/>
+      <w:r>
+        <w:t xml:space="preserve"> </w:t>
+      </w:r>
+      <w:r>
+        <w:t xml:space="preserve">если вам интересно, </w:t>
+      </w:r>
+      <w:r>
+        <w:t>подпишитесь</w:t>
+      </w:r>
+      <w:r>
+        <w:t xml:space="preserve"> на меня в </w:t>
+      </w:r>
+      <w:proofErr w:type="spellStart"/>
+      <w:r>
+        <w:t>Medium</w:t>
+      </w:r>
+      <w:proofErr w:type="spellEnd"/>
+      <w:r>
+        <w:t xml:space="preserve"> или </w:t>
+      </w:r>
+      <w:proofErr w:type="spellStart"/>
+      <w:r>
+        <w:t>Twitter</w:t>
+      </w:r>
+      <w:proofErr w:type="spellEnd"/>
+      <w:r>
+        <w:t>.</w:t>
+      </w:r>
       <w:bookmarkEnd w:id="0"/>
-      <w:r>
-        <w:t xml:space="preserve">. </w:t>
-      </w:r>
-      <w:r>
-        <w:t>В дальнейшем</w:t>
-      </w:r>
-      <w:r>
-        <w:t xml:space="preserve"> я продолжу знакомить вас с другими </w:t>
-      </w:r>
-      <w:r>
-        <w:t>паттерн</w:t>
-      </w:r>
-      <w:r>
-        <w:t xml:space="preserve">ами, </w:t>
-      </w:r>
-      <w:proofErr w:type="gramStart"/>
-      <w:r>
-        <w:t>и</w:t>
-      </w:r>
-      <w:proofErr w:type="gramEnd"/>
-      <w:r>
-        <w:t xml:space="preserve"> </w:t>
-      </w:r>
-      <w:r>
-        <w:t xml:space="preserve">если вам интересно, </w:t>
-      </w:r>
-      <w:r>
-        <w:t>подпишитесь</w:t>
-      </w:r>
-      <w:r>
-        <w:t xml:space="preserve"> на меня в </w:t>
-      </w:r>
-      <w:proofErr w:type="spellStart"/>
-      <w:r>
-        <w:t>Medium</w:t>
-      </w:r>
-      <w:proofErr w:type="spellEnd"/>
-      <w:r>
-        <w:t xml:space="preserve"> или </w:t>
-      </w:r>
-      <w:proofErr w:type="spellStart"/>
-      <w:r>
-        <w:t>Twitter</w:t>
-      </w:r>
-      <w:proofErr w:type="spellEnd"/>
-      <w:r>
-        <w:t>.</w:t>
-      </w:r>
     </w:p>
     <w:sectPr>
       <w:pgSz w:w="11906" w:h="16838"/>

</xml_diff>